<commit_message>
added scripts for automation
</commit_message>
<xml_diff>
--- a/AWS/Setting up tmpnb Server on AWS.docx
+++ b/AWS/Setting up tmpnb Server on AWS.docx
@@ -7,7 +7,15 @@
         <w:pStyle w:val="Title"/>
       </w:pPr>
       <w:r>
-        <w:t xml:space="preserve">Setting up tmpnb Server </w:t>
+        <w:t xml:space="preserve">Setting up </w:t>
+      </w:r>
+      <w:proofErr w:type="spellStart"/>
+      <w:r>
+        <w:t>tmpnb</w:t>
+      </w:r>
+      <w:proofErr w:type="spellEnd"/>
+      <w:r>
+        <w:t xml:space="preserve"> Server </w:t>
       </w:r>
     </w:p>
     <w:p/>
@@ -114,7 +122,7 @@
               </wp:anchor>
             </w:drawing>
           </mc:Choice>
-          <mc:Fallback xmlns:mo="http://schemas.microsoft.com/office/mac/office/2008/main" xmlns:mv="urn:schemas-microsoft-com:mac:vml">
+          <mc:Fallback xmlns:mv="urn:schemas-microsoft-com:mac:vml" xmlns:mo="http://schemas.microsoft.com/office/mac/office/2008/main">
             <w:pict>
               <v:oval w14:anchorId="07AE632B" id="Oval 2" o:spid="_x0000_s1026" style="position:absolute;margin-left:399pt;margin-top:24.2pt;width:87.5pt;height:40pt;z-index:251659264;visibility:visible;mso-wrap-style:square;mso-wrap-distance-left:9pt;mso-wrap-distance-top:0;mso-wrap-distance-right:9pt;mso-wrap-distance-bottom:0;mso-position-horizontal:absolute;mso-position-horizontal-relative:text;mso-position-vertical:absolute;mso-position-vertical-relative:text;v-text-anchor:middle" o:gfxdata="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" filled="f" strokecolor="red" strokeweight="1pt">
                 <v:stroke joinstyle="miter"/>
@@ -124,7 +132,15 @@
         </mc:AlternateContent>
       </w:r>
       <w:r>
-        <w:t>Click to “Sign In To The Console“ to enter the AWS Portal and create credentials if you have not done so already.</w:t>
+        <w:t>Click to “Sign In To The Console</w:t>
+      </w:r>
+      <w:proofErr w:type="gramStart"/>
+      <w:r>
+        <w:t>“ to</w:t>
+      </w:r>
+      <w:proofErr w:type="gramEnd"/>
+      <w:r>
+        <w:t xml:space="preserve"> enter the AWS Portal and create credentials if you have not done so already.</w:t>
       </w:r>
       <w:r>
         <w:br/>
@@ -250,7 +266,7 @@
               </wp:anchor>
             </w:drawing>
           </mc:Choice>
-          <mc:Fallback xmlns:mo="http://schemas.microsoft.com/office/mac/office/2008/main" xmlns:mv="urn:schemas-microsoft-com:mac:vml">
+          <mc:Fallback xmlns:mv="urn:schemas-microsoft-com:mac:vml" xmlns:mo="http://schemas.microsoft.com/office/mac/office/2008/main">
             <w:pict>
               <v:oval w14:anchorId="7C6FE83A" id="Oval 6" o:spid="_x0000_s1026" style="position:absolute;margin-left:386.5pt;margin-top:20pt;width:87.5pt;height:40pt;z-index:251663360;visibility:visible;mso-wrap-style:square;mso-wrap-distance-left:9pt;mso-wrap-distance-top:0;mso-wrap-distance-right:9pt;mso-wrap-distance-bottom:0;mso-position-horizontal:absolute;mso-position-horizontal-relative:text;mso-position-vertical:absolute;mso-position-vertical-relative:text;v-text-anchor:middle" o:gfxdata="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" filled="f" strokecolor="red" strokeweight="1pt">
                 <v:stroke joinstyle="miter"/>
@@ -260,7 +276,15 @@
         </mc:AlternateContent>
       </w:r>
       <w:r>
-        <w:t xml:space="preserve">Click on EC2. We’ll be using EC2 to host our tmpnb server. Make sure </w:t>
+        <w:t xml:space="preserve">Click on EC2. We’ll be using EC2 to host our </w:t>
+      </w:r>
+      <w:proofErr w:type="spellStart"/>
+      <w:r>
+        <w:t>tmpnb</w:t>
+      </w:r>
+      <w:proofErr w:type="spellEnd"/>
+      <w:r>
+        <w:t xml:space="preserve"> server. Make sure </w:t>
       </w:r>
       <w:r>
         <w:t>the region you have selected is in Singapore.</w:t>
@@ -337,7 +361,7 @@
               </wp:anchor>
             </w:drawing>
           </mc:Choice>
-          <mc:Fallback xmlns:mo="http://schemas.microsoft.com/office/mac/office/2008/main" xmlns:mv="urn:schemas-microsoft-com:mac:vml">
+          <mc:Fallback xmlns:mv="urn:schemas-microsoft-com:mac:vml" xmlns:mo="http://schemas.microsoft.com/office/mac/office/2008/main">
             <w:pict>
               <v:oval w14:anchorId="5DE3F594" id="Oval 5" o:spid="_x0000_s1026" style="position:absolute;margin-left:28.5pt;margin-top:27pt;width:87.5pt;height:40pt;z-index:251661312;visibility:visible;mso-wrap-style:square;mso-wrap-distance-left:9pt;mso-wrap-distance-top:0;mso-wrap-distance-right:9pt;mso-wrap-distance-bottom:0;mso-position-horizontal:absolute;mso-position-horizontal-relative:text;mso-position-vertical:absolute;mso-position-vertical-relative:text;v-text-anchor:middle" o:gfxdata="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" filled="f" strokecolor="red" strokeweight="1pt">
                 <v:stroke joinstyle="miter"/>
@@ -463,7 +487,7 @@
               </wp:anchor>
             </w:drawing>
           </mc:Choice>
-          <mc:Fallback xmlns:mo="http://schemas.microsoft.com/office/mac/office/2008/main" xmlns:mv="urn:schemas-microsoft-com:mac:vml">
+          <mc:Fallback xmlns:mv="urn:schemas-microsoft-com:mac:vml" xmlns:mo="http://schemas.microsoft.com/office/mac/office/2008/main">
             <w:pict>
               <v:oval w14:anchorId="3459868B" id="Oval 9" o:spid="_x0000_s1026" style="position:absolute;margin-left:95pt;margin-top:132pt;width:87.5pt;height:40pt;z-index:251665408;visibility:visible;mso-wrap-style:square;mso-wrap-distance-left:9pt;mso-wrap-distance-top:0;mso-wrap-distance-right:9pt;mso-wrap-distance-bottom:0;mso-position-horizontal:absolute;mso-position-horizontal-relative:text;mso-position-vertical:absolute;mso-position-vertical-relative:text;v-text-anchor:middle" o:gfxdata="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" filled="f" strokecolor="red" strokeweight="1pt">
                 <v:stroke joinstyle="miter"/>
@@ -597,7 +621,7 @@
               </wp:anchor>
             </w:drawing>
           </mc:Choice>
-          <mc:Fallback xmlns:mo="http://schemas.microsoft.com/office/mac/office/2008/main" xmlns:mv="urn:schemas-microsoft-com:mac:vml">
+          <mc:Fallback xmlns:mv="urn:schemas-microsoft-com:mac:vml" xmlns:mo="http://schemas.microsoft.com/office/mac/office/2008/main">
             <w:pict>
               <v:oval w14:anchorId="0CFDA61F" id="Oval 11" o:spid="_x0000_s1026" style="position:absolute;margin-left:392pt;margin-top:75.95pt;width:87.5pt;height:40pt;z-index:251667456;visibility:visible;mso-wrap-style:square;mso-wrap-distance-left:9pt;mso-wrap-distance-top:0;mso-wrap-distance-right:9pt;mso-wrap-distance-bottom:0;mso-position-horizontal:absolute;mso-position-horizontal-relative:text;mso-position-vertical:absolute;mso-position-vertical-relative:text;v-text-anchor:middle" o:gfxdata="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" filled="f" strokecolor="red" strokeweight="1pt">
                 <v:stroke joinstyle="miter"/>
@@ -729,7 +753,7 @@
               </wp:anchor>
             </w:drawing>
           </mc:Choice>
-          <mc:Fallback xmlns:mo="http://schemas.microsoft.com/office/mac/office/2008/main" xmlns:mv="urn:schemas-microsoft-com:mac:vml">
+          <mc:Fallback xmlns:mv="urn:schemas-microsoft-com:mac:vml" xmlns:mo="http://schemas.microsoft.com/office/mac/office/2008/main">
             <w:pict>
               <v:oval w14:anchorId="12BD4923" id="Oval 13" o:spid="_x0000_s1026" style="position:absolute;margin-left:398pt;margin-top:194.5pt;width:87.5pt;height:40pt;z-index:251669504;visibility:visible;mso-wrap-style:square;mso-wrap-distance-left:9pt;mso-wrap-distance-top:0;mso-wrap-distance-right:9pt;mso-wrap-distance-bottom:0;mso-position-horizontal:absolute;mso-position-horizontal-relative:text;mso-position-vertical:absolute;mso-position-vertical-relative:text;v-text-anchor:middle" o:gfxdata="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" filled="f" strokecolor="red" strokeweight="1pt">
                 <v:stroke joinstyle="miter"/>
@@ -863,7 +887,7 @@
               </wp:anchor>
             </w:drawing>
           </mc:Choice>
-          <mc:Fallback xmlns:mo="http://schemas.microsoft.com/office/mac/office/2008/main" xmlns:mv="urn:schemas-microsoft-com:mac:vml">
+          <mc:Fallback xmlns:mv="urn:schemas-microsoft-com:mac:vml" xmlns:mo="http://schemas.microsoft.com/office/mac/office/2008/main">
             <w:pict>
               <v:oval w14:anchorId="102A6DCE" id="Oval 17" o:spid="_x0000_s1026" style="position:absolute;margin-left:413.5pt;margin-top:193.45pt;width:87.5pt;height:40pt;z-index:251671552;visibility:visible;mso-wrap-style:square;mso-wrap-distance-left:9pt;mso-wrap-distance-top:0;mso-wrap-distance-right:9pt;mso-wrap-distance-bottom:0;mso-position-horizontal:absolute;mso-position-horizontal-relative:text;mso-position-vertical:absolute;mso-position-vertical-relative:text;v-text-anchor:middle" o:gfxdata="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" filled="f" strokecolor="red" strokeweight="1pt">
                 <v:stroke joinstyle="miter"/>
@@ -1003,7 +1027,7 @@
               </wp:anchor>
             </w:drawing>
           </mc:Choice>
-          <mc:Fallback xmlns:mo="http://schemas.microsoft.com/office/mac/office/2008/main" xmlns:mv="urn:schemas-microsoft-com:mac:vml">
+          <mc:Fallback xmlns:mv="urn:schemas-microsoft-com:mac:vml" xmlns:mo="http://schemas.microsoft.com/office/mac/office/2008/main">
             <w:pict>
               <v:oval w14:anchorId="005B0F88" id="Oval_x0020_19" o:spid="_x0000_s1026" style="position:absolute;margin-left:417.8pt;margin-top:225.1pt;width:87.5pt;height:40pt;z-index:251675648;visibility:visible;mso-wrap-style:square;mso-wrap-distance-left:9pt;mso-wrap-distance-top:0;mso-wrap-distance-right:9pt;mso-wrap-distance-bottom:0;mso-position-horizontal:absolute;mso-position-horizontal-relative:text;mso-position-vertical:absolute;mso-position-vertical-relative:text;v-text-anchor:middle" o:gfxdata="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" filled="f" strokecolor="red" strokeweight="1pt">
                 <v:stroke joinstyle="miter"/>
@@ -1082,7 +1106,7 @@
               </wp:anchor>
             </w:drawing>
           </mc:Choice>
-          <mc:Fallback xmlns:mo="http://schemas.microsoft.com/office/mac/office/2008/main" xmlns:mv="urn:schemas-microsoft-com:mac:vml">
+          <mc:Fallback xmlns:mv="urn:schemas-microsoft-com:mac:vml" xmlns:mo="http://schemas.microsoft.com/office/mac/office/2008/main">
             <w:pict>
               <v:oval w14:anchorId="49094AC9" id="Oval_x0020_18" o:spid="_x0000_s1026" style="position:absolute;margin-left:175.2pt;margin-top:108.2pt;width:62pt;height:40pt;z-index:251673600;visibility:visible;mso-wrap-style:square;mso-width-percent:0;mso-wrap-distance-left:9pt;mso-wrap-distance-top:0;mso-wrap-distance-right:9pt;mso-wrap-distance-bottom:0;mso-position-horizontal:absolute;mso-position-horizontal-relative:text;mso-position-vertical:absolute;mso-position-vertical-relative:text;mso-width-percent:0;mso-width-relative:margin;v-text-anchor:middle" o:gfxdata="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" filled="f" strokecolor="red" strokeweight="1pt">
                 <v:stroke joinstyle="miter"/>
@@ -1092,7 +1116,15 @@
         </mc:AlternateContent>
       </w:r>
       <w:r>
-        <w:t>To run tmpnb, you will</w:t>
+        <w:t xml:space="preserve">To run </w:t>
+      </w:r>
+      <w:proofErr w:type="spellStart"/>
+      <w:r>
+        <w:t>tmpnb</w:t>
+      </w:r>
+      <w:proofErr w:type="spellEnd"/>
+      <w:r>
+        <w:t>, you will</w:t>
       </w:r>
       <w:r>
         <w:t xml:space="preserve"> need to</w:t>
@@ -1243,7 +1275,7 @@
               </wp:anchor>
             </w:drawing>
           </mc:Choice>
-          <mc:Fallback xmlns:mo="http://schemas.microsoft.com/office/mac/office/2008/main" xmlns:mv="urn:schemas-microsoft-com:mac:vml">
+          <mc:Fallback xmlns:mv="urn:schemas-microsoft-com:mac:vml" xmlns:mo="http://schemas.microsoft.com/office/mac/office/2008/main">
             <w:pict>
               <v:oval w14:anchorId="0B2EA5E6" id="Oval 22" o:spid="_x0000_s1026" style="position:absolute;margin-left:399.8pt;margin-top:191.85pt;width:87.5pt;height:40pt;z-index:251677696;visibility:visible;mso-wrap-style:square;mso-wrap-distance-left:9pt;mso-wrap-distance-top:0;mso-wrap-distance-right:9pt;mso-wrap-distance-bottom:0;mso-position-horizontal:absolute;mso-position-horizontal-relative:text;mso-position-vertical:absolute;mso-position-vertical-relative:text;v-text-anchor:middle" o:gfxdata="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" filled="f" strokecolor="red" strokeweight="1pt">
                 <v:stroke joinstyle="miter"/>
@@ -1399,7 +1431,7 @@
               </wp:anchor>
             </w:drawing>
           </mc:Choice>
-          <mc:Fallback xmlns:mo="http://schemas.microsoft.com/office/mac/office/2008/main" xmlns:mv="urn:schemas-microsoft-com:mac:vml">
+          <mc:Fallback xmlns:mv="urn:schemas-microsoft-com:mac:vml" xmlns:mo="http://schemas.microsoft.com/office/mac/office/2008/main">
             <w:pict>
               <v:oval w14:anchorId="3250E199" id="Oval_x0020_24" o:spid="_x0000_s1026" style="position:absolute;margin-left:141.2pt;margin-top:97.2pt;width:87.5pt;height:23.2pt;z-index:251679744;visibility:visible;mso-wrap-style:square;mso-height-percent:0;mso-wrap-distance-left:9pt;mso-wrap-distance-top:0;mso-wrap-distance-right:9pt;mso-wrap-distance-bottom:0;mso-position-horizontal:absolute;mso-position-horizontal-relative:text;mso-position-vertical:absolute;mso-position-vertical-relative:text;mso-height-percent:0;mso-height-relative:margin;v-text-anchor:middle" o:gfxdata="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" filled="f" strokecolor="red" strokeweight="1pt">
                 <v:stroke joinstyle="miter"/>
@@ -1475,7 +1507,7 @@
               </wp:anchor>
             </w:drawing>
           </mc:Choice>
-          <mc:Fallback xmlns:mo="http://schemas.microsoft.com/office/mac/office/2008/main" xmlns:mv="urn:schemas-microsoft-com:mac:vml">
+          <mc:Fallback xmlns:mv="urn:schemas-microsoft-com:mac:vml" xmlns:mo="http://schemas.microsoft.com/office/mac/office/2008/main">
             <w:pict>
               <v:oval w14:anchorId="068D8338" id="Oval_x0020_25" o:spid="_x0000_s1026" style="position:absolute;margin-left:20.5pt;margin-top:183.3pt;width:87.5pt;height:40pt;z-index:251681792;visibility:visible;mso-wrap-style:square;mso-wrap-distance-left:9pt;mso-wrap-distance-top:0;mso-wrap-distance-right:9pt;mso-wrap-distance-bottom:0;mso-position-horizontal:absolute;mso-position-horizontal-relative:text;mso-position-vertical:absolute;mso-position-vertical-relative:text;v-text-anchor:middle" o:gfxdata="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" filled="f" strokecolor="red" strokeweight="1pt">
                 <v:stroke joinstyle="miter"/>
@@ -1551,7 +1583,7 @@
               </wp:anchor>
             </w:drawing>
           </mc:Choice>
-          <mc:Fallback xmlns:mo="http://schemas.microsoft.com/office/mac/office/2008/main" xmlns:mv="urn:schemas-microsoft-com:mac:vml">
+          <mc:Fallback xmlns:mv="urn:schemas-microsoft-com:mac:vml" xmlns:mo="http://schemas.microsoft.com/office/mac/office/2008/main">
             <w:pict>
               <v:oval w14:anchorId="77F4E92C" id="Oval_x0020_28" o:spid="_x0000_s1026" style="position:absolute;margin-left:235pt;margin-top:155.8pt;width:87.5pt;height:40pt;z-index:251685888;visibility:visible;mso-wrap-style:square;mso-wrap-distance-left:9pt;mso-wrap-distance-top:0;mso-wrap-distance-right:9pt;mso-wrap-distance-bottom:0;mso-position-horizontal:absolute;mso-position-horizontal-relative:text;mso-position-vertical:absolute;mso-position-vertical-relative:text;v-text-anchor:middle" o:gfxdata="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" filled="f" strokecolor="red" strokeweight="1pt">
                 <v:stroke joinstyle="miter"/>
@@ -1627,7 +1659,7 @@
               </wp:anchor>
             </w:drawing>
           </mc:Choice>
-          <mc:Fallback xmlns:mo="http://schemas.microsoft.com/office/mac/office/2008/main" xmlns:mv="urn:schemas-microsoft-com:mac:vml">
+          <mc:Fallback xmlns:mv="urn:schemas-microsoft-com:mac:vml" xmlns:mo="http://schemas.microsoft.com/office/mac/office/2008/main">
             <w:pict>
               <v:oval w14:anchorId="550721F2" id="Oval_x0020_26" o:spid="_x0000_s1026" style="position:absolute;margin-left:408pt;margin-top:215.85pt;width:87.5pt;height:40pt;z-index:251683840;visibility:visible;mso-wrap-style:square;mso-wrap-distance-left:9pt;mso-wrap-distance-top:0;mso-wrap-distance-right:9pt;mso-wrap-distance-bottom:0;mso-position-horizontal:absolute;mso-position-horizontal-relative:text;mso-position-vertical:absolute;mso-position-vertical-relative:text;v-text-anchor:middle" o:gfxdata="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" filled="f" strokecolor="red" strokeweight="1pt">
                 <v:stroke joinstyle="miter"/>
@@ -1782,7 +1814,7 @@
               </wp:anchor>
             </w:drawing>
           </mc:Choice>
-          <mc:Fallback xmlns:mo="http://schemas.microsoft.com/office/mac/office/2008/main" xmlns:mv="urn:schemas-microsoft-com:mac:vml">
+          <mc:Fallback xmlns:mv="urn:schemas-microsoft-com:mac:vml" xmlns:mo="http://schemas.microsoft.com/office/mac/office/2008/main">
             <w:pict>
               <v:oval w14:anchorId="261DDAD9" id="Oval 32" o:spid="_x0000_s1026" style="position:absolute;margin-left:424.5pt;margin-top:188.45pt;width:87.5pt;height:40pt;z-index:251687936;visibility:visible;mso-wrap-style:square;mso-wrap-distance-left:9pt;mso-wrap-distance-top:0;mso-wrap-distance-right:9pt;mso-wrap-distance-bottom:0;mso-position-horizontal:absolute;mso-position-horizontal-relative:text;mso-position-vertical:absolute;mso-position-vertical-relative:text;v-text-anchor:middle" o:gfxdata="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" filled="f" strokecolor="red" strokeweight="1pt">
                 <v:stroke joinstyle="miter"/>
@@ -1859,8 +1891,13 @@
         <w:t>via</w:t>
       </w:r>
       <w:r>
-        <w:t xml:space="preserve"> SSH. For windows users, you will need to install PuTTY</w:t>
-      </w:r>
+        <w:t xml:space="preserve"> SSH. For windows users, you will need to install </w:t>
+      </w:r>
+      <w:proofErr w:type="spellStart"/>
+      <w:r>
+        <w:t>PuTTY</w:t>
+      </w:r>
+      <w:proofErr w:type="spellEnd"/>
       <w:r>
         <w:t xml:space="preserve"> (More instructions can be found </w:t>
       </w:r>
@@ -1882,8 +1919,13 @@
         </w:numPr>
       </w:pPr>
       <w:r>
-        <w:t>Type the following command without quotes to install docker</w:t>
-      </w:r>
+        <w:t xml:space="preserve">Type the following command without quotes to install </w:t>
+      </w:r>
+      <w:proofErr w:type="spellStart"/>
+      <w:r>
+        <w:t>docker</w:t>
+      </w:r>
+      <w:proofErr w:type="spellEnd"/>
       <w:r>
         <w:t>, and if prompted, allow the installation</w:t>
       </w:r>
@@ -1922,6 +1964,8 @@
           <w:bdr w:val="none" w:sz="0" w:space="0" w:color="auto" w:frame="1"/>
         </w:rPr>
       </w:pPr>
+      <w:proofErr w:type="spellStart"/>
+      <w:proofErr w:type="gramStart"/>
       <w:r>
         <w:rPr>
           <w:rFonts w:ascii="Courier New" w:eastAsia="Times New Roman" w:hAnsi="Courier New" w:cs="Courier New"/>
@@ -1930,8 +1974,32 @@
           <w:szCs w:val="20"/>
           <w:bdr w:val="none" w:sz="0" w:space="0" w:color="auto" w:frame="1"/>
         </w:rPr>
-        <w:t>sudo yum install docker</w:t>
-      </w:r>
+        <w:t>sudo</w:t>
+      </w:r>
+      <w:proofErr w:type="spellEnd"/>
+      <w:proofErr w:type="gramEnd"/>
+      <w:r>
+        <w:rPr>
+          <w:rFonts w:ascii="Courier New" w:eastAsia="Times New Roman" w:hAnsi="Courier New" w:cs="Courier New"/>
+          <w:color w:val="333333"/>
+          <w:sz w:val="24"/>
+          <w:szCs w:val="20"/>
+          <w:bdr w:val="none" w:sz="0" w:space="0" w:color="auto" w:frame="1"/>
+        </w:rPr>
+        <w:t xml:space="preserve"> yum install </w:t>
+      </w:r>
+      <w:proofErr w:type="spellStart"/>
+      <w:r>
+        <w:rPr>
+          <w:rFonts w:ascii="Courier New" w:eastAsia="Times New Roman" w:hAnsi="Courier New" w:cs="Courier New"/>
+          <w:color w:val="333333"/>
+          <w:sz w:val="24"/>
+          <w:szCs w:val="20"/>
+          <w:bdr w:val="none" w:sz="0" w:space="0" w:color="auto" w:frame="1"/>
+        </w:rPr>
+        <w:t>docker</w:t>
+      </w:r>
+      <w:proofErr w:type="spellEnd"/>
     </w:p>
     <w:p>
       <w:pPr>
@@ -1950,7 +2018,15 @@
         </w:numPr>
       </w:pPr>
       <w:r>
-        <w:t>Type the following command to start the docker daemon</w:t>
+        <w:t xml:space="preserve">Type the following command to start the </w:t>
+      </w:r>
+      <w:proofErr w:type="spellStart"/>
+      <w:r>
+        <w:t>docker</w:t>
+      </w:r>
+      <w:proofErr w:type="spellEnd"/>
+      <w:r>
+        <w:t xml:space="preserve"> daemon</w:t>
       </w:r>
     </w:p>
     <w:p>
@@ -1984,6 +2060,8 @@
           <w:bdr w:val="none" w:sz="0" w:space="0" w:color="auto" w:frame="1"/>
         </w:rPr>
       </w:pPr>
+      <w:proofErr w:type="spellStart"/>
+      <w:proofErr w:type="gramStart"/>
       <w:r>
         <w:rPr>
           <w:rFonts w:ascii="Courier New" w:eastAsia="Times New Roman" w:hAnsi="Courier New" w:cs="Courier New"/>
@@ -1992,8 +2070,10 @@
           <w:szCs w:val="20"/>
           <w:bdr w:val="none" w:sz="0" w:space="0" w:color="auto" w:frame="1"/>
         </w:rPr>
-        <w:t xml:space="preserve">sudo </w:t>
-      </w:r>
+        <w:t>sudo</w:t>
+      </w:r>
+      <w:proofErr w:type="spellEnd"/>
+      <w:proofErr w:type="gramEnd"/>
       <w:r>
         <w:rPr>
           <w:rFonts w:ascii="Courier New" w:eastAsia="Times New Roman" w:hAnsi="Courier New" w:cs="Courier New"/>
@@ -2002,7 +2082,7 @@
           <w:szCs w:val="20"/>
           <w:bdr w:val="none" w:sz="0" w:space="0" w:color="auto" w:frame="1"/>
         </w:rPr>
-        <w:t>service</w:t>
+        <w:t xml:space="preserve"> </w:t>
       </w:r>
       <w:r>
         <w:rPr>
@@ -2012,8 +2092,30 @@
           <w:szCs w:val="20"/>
           <w:bdr w:val="none" w:sz="0" w:space="0" w:color="auto" w:frame="1"/>
         </w:rPr>
-        <w:t xml:space="preserve"> docker</w:t>
-      </w:r>
+        <w:t>service</w:t>
+      </w:r>
+      <w:r>
+        <w:rPr>
+          <w:rFonts w:ascii="Courier New" w:eastAsia="Times New Roman" w:hAnsi="Courier New" w:cs="Courier New"/>
+          <w:color w:val="333333"/>
+          <w:sz w:val="24"/>
+          <w:szCs w:val="20"/>
+          <w:bdr w:val="none" w:sz="0" w:space="0" w:color="auto" w:frame="1"/>
+        </w:rPr>
+        <w:t xml:space="preserve"> </w:t>
+      </w:r>
+      <w:proofErr w:type="spellStart"/>
+      <w:r>
+        <w:rPr>
+          <w:rFonts w:ascii="Courier New" w:eastAsia="Times New Roman" w:hAnsi="Courier New" w:cs="Courier New"/>
+          <w:color w:val="333333"/>
+          <w:sz w:val="24"/>
+          <w:szCs w:val="20"/>
+          <w:bdr w:val="none" w:sz="0" w:space="0" w:color="auto" w:frame="1"/>
+        </w:rPr>
+        <w:t>docker</w:t>
+      </w:r>
+      <w:proofErr w:type="spellEnd"/>
       <w:r>
         <w:rPr>
           <w:rFonts w:ascii="Courier New" w:eastAsia="Times New Roman" w:hAnsi="Courier New" w:cs="Courier New"/>
@@ -2040,13 +2142,30 @@
       </w:pPr>
       <w:r>
         <w:lastRenderedPageBreak/>
-        <w:t>Type the following command in the AWS EC2 instance terminal to save a unique random token to your linux environment. This will be used for authentication by your docker containers.</w:t>
-      </w:r>
-    </w:p>
-    <w:p>
-      <w:pPr>
-        <w:pStyle w:val="ListParagraph"/>
-      </w:pPr>
+        <w:t xml:space="preserve">Type the following command in the AWS EC2 instance terminal to save a unique random token to your </w:t>
+      </w:r>
+      <w:proofErr w:type="spellStart"/>
+      <w:r>
+        <w:t>linux</w:t>
+      </w:r>
+      <w:proofErr w:type="spellEnd"/>
+      <w:r>
+        <w:t xml:space="preserve"> environment. This will be used for authentication by your </w:t>
+      </w:r>
+      <w:proofErr w:type="spellStart"/>
+      <w:r>
+        <w:t>docker</w:t>
+      </w:r>
+      <w:proofErr w:type="spellEnd"/>
+      <w:r>
+        <w:t xml:space="preserve"> containers.</w:t>
+      </w:r>
+    </w:p>
+    <w:p>
+      <w:pPr>
+        <w:pStyle w:val="ListParagraph"/>
+      </w:pPr>
+      <w:proofErr w:type="gramStart"/>
       <w:r>
         <w:rPr>
           <w:rFonts w:ascii="Courier New" w:eastAsia="Times New Roman" w:hAnsi="Courier New" w:cs="Courier New"/>
@@ -2055,7 +2174,62 @@
           <w:szCs w:val="20"/>
           <w:bdr w:val="none" w:sz="0" w:space="0" w:color="auto" w:frame="1"/>
         </w:rPr>
-        <w:t>export TOKEN=$( head -c 30 /dev/urandom | xxd -p )</w:t>
+        <w:t>export</w:t>
+      </w:r>
+      <w:proofErr w:type="gramEnd"/>
+      <w:r>
+        <w:rPr>
+          <w:rFonts w:ascii="Courier New" w:eastAsia="Times New Roman" w:hAnsi="Courier New" w:cs="Courier New"/>
+          <w:color w:val="333333"/>
+          <w:sz w:val="24"/>
+          <w:szCs w:val="20"/>
+          <w:bdr w:val="none" w:sz="0" w:space="0" w:color="auto" w:frame="1"/>
+        </w:rPr>
+        <w:t xml:space="preserve"> TOKEN=$( head -c 30 /dev/</w:t>
+      </w:r>
+      <w:proofErr w:type="spellStart"/>
+      <w:r>
+        <w:rPr>
+          <w:rFonts w:ascii="Courier New" w:eastAsia="Times New Roman" w:hAnsi="Courier New" w:cs="Courier New"/>
+          <w:color w:val="333333"/>
+          <w:sz w:val="24"/>
+          <w:szCs w:val="20"/>
+          <w:bdr w:val="none" w:sz="0" w:space="0" w:color="auto" w:frame="1"/>
+        </w:rPr>
+        <w:t>urandom</w:t>
+      </w:r>
+      <w:proofErr w:type="spellEnd"/>
+      <w:r>
+        <w:rPr>
+          <w:rFonts w:ascii="Courier New" w:eastAsia="Times New Roman" w:hAnsi="Courier New" w:cs="Courier New"/>
+          <w:color w:val="333333"/>
+          <w:sz w:val="24"/>
+          <w:szCs w:val="20"/>
+          <w:bdr w:val="none" w:sz="0" w:space="0" w:color="auto" w:frame="1"/>
+        </w:rPr>
+        <w:t xml:space="preserve"> | </w:t>
+      </w:r>
+      <w:proofErr w:type="spellStart"/>
+      <w:r>
+        <w:rPr>
+          <w:rFonts w:ascii="Courier New" w:eastAsia="Times New Roman" w:hAnsi="Courier New" w:cs="Courier New"/>
+          <w:color w:val="333333"/>
+          <w:sz w:val="24"/>
+          <w:szCs w:val="20"/>
+          <w:bdr w:val="none" w:sz="0" w:space="0" w:color="auto" w:frame="1"/>
+        </w:rPr>
+        <w:t>xxd</w:t>
+      </w:r>
+      <w:proofErr w:type="spellEnd"/>
+      <w:r>
+        <w:rPr>
+          <w:rFonts w:ascii="Courier New" w:eastAsia="Times New Roman" w:hAnsi="Courier New" w:cs="Courier New"/>
+          <w:color w:val="333333"/>
+          <w:sz w:val="24"/>
+          <w:szCs w:val="20"/>
+          <w:bdr w:val="none" w:sz="0" w:space="0" w:color="auto" w:frame="1"/>
+        </w:rPr>
+        <w:t xml:space="preserve"> -p )</w:t>
       </w:r>
     </w:p>
     <w:p>
@@ -2072,7 +2246,15 @@
         </w:numPr>
       </w:pPr>
       <w:r>
-        <w:t>Type the following command in the AWS EC2 instance terminal to start the proxy server. This proxy server will be used to route the request from the web to your tmpnb orchestrator running locally.</w:t>
+        <w:t xml:space="preserve">Type the following command in the AWS EC2 instance terminal to start the proxy server. This proxy server will be used to route the request from the web to your </w:t>
+      </w:r>
+      <w:proofErr w:type="spellStart"/>
+      <w:r>
+        <w:t>tmpnb</w:t>
+      </w:r>
+      <w:proofErr w:type="spellEnd"/>
+      <w:r>
+        <w:t xml:space="preserve"> orchestrator running locally.</w:t>
       </w:r>
     </w:p>
     <w:p>
@@ -2109,6 +2291,8 @@
       <w:r>
         <w:br/>
       </w:r>
+      <w:proofErr w:type="spellStart"/>
+      <w:proofErr w:type="gramStart"/>
       <w:r>
         <w:rPr>
           <w:rFonts w:ascii="Courier New" w:eastAsia="Times New Roman" w:hAnsi="Courier New" w:cs="Courier New"/>
@@ -2117,8 +2301,10 @@
           <w:szCs w:val="20"/>
           <w:bdr w:val="none" w:sz="0" w:space="0" w:color="auto" w:frame="1"/>
         </w:rPr>
-        <w:t>sudo docker run --net=host -d -e CONFIGPROXY_</w:t>
-      </w:r>
+        <w:t>sudo</w:t>
+      </w:r>
+      <w:proofErr w:type="spellEnd"/>
+      <w:proofErr w:type="gramEnd"/>
       <w:r>
         <w:rPr>
           <w:rFonts w:ascii="Courier New" w:eastAsia="Times New Roman" w:hAnsi="Courier New" w:cs="Courier New"/>
@@ -2127,8 +2313,9 @@
           <w:szCs w:val="20"/>
           <w:bdr w:val="none" w:sz="0" w:space="0" w:color="auto" w:frame="1"/>
         </w:rPr>
-        <w:t xml:space="preserve">AUTH_TOKEN=$TOKEN --name=proxy </w:t>
-      </w:r>
+        <w:t xml:space="preserve"> </w:t>
+      </w:r>
+      <w:proofErr w:type="spellStart"/>
       <w:r>
         <w:rPr>
           <w:rFonts w:ascii="Courier New" w:eastAsia="Times New Roman" w:hAnsi="Courier New" w:cs="Courier New"/>
@@ -2137,7 +2324,50 @@
           <w:szCs w:val="20"/>
           <w:bdr w:val="none" w:sz="0" w:space="0" w:color="auto" w:frame="1"/>
         </w:rPr>
-        <w:t xml:space="preserve">jupyter/configurable-http-proxy --default-target </w:t>
+        <w:t>docker</w:t>
+      </w:r>
+      <w:proofErr w:type="spellEnd"/>
+      <w:r>
+        <w:rPr>
+          <w:rFonts w:ascii="Courier New" w:eastAsia="Times New Roman" w:hAnsi="Courier New" w:cs="Courier New"/>
+          <w:color w:val="333333"/>
+          <w:sz w:val="24"/>
+          <w:szCs w:val="20"/>
+          <w:bdr w:val="none" w:sz="0" w:space="0" w:color="auto" w:frame="1"/>
+        </w:rPr>
+        <w:t xml:space="preserve"> run --net=host -d -e CONFIGPROXY_</w:t>
+      </w:r>
+      <w:r>
+        <w:rPr>
+          <w:rFonts w:ascii="Courier New" w:eastAsia="Times New Roman" w:hAnsi="Courier New" w:cs="Courier New"/>
+          <w:color w:val="333333"/>
+          <w:sz w:val="24"/>
+          <w:szCs w:val="20"/>
+          <w:bdr w:val="none" w:sz="0" w:space="0" w:color="auto" w:frame="1"/>
+        </w:rPr>
+        <w:t xml:space="preserve">AUTH_TOKEN=$TOKEN --name=proxy </w:t>
+      </w:r>
+      <w:proofErr w:type="spellStart"/>
+      <w:r>
+        <w:rPr>
+          <w:rFonts w:ascii="Courier New" w:eastAsia="Times New Roman" w:hAnsi="Courier New" w:cs="Courier New"/>
+          <w:color w:val="333333"/>
+          <w:sz w:val="24"/>
+          <w:szCs w:val="20"/>
+          <w:bdr w:val="none" w:sz="0" w:space="0" w:color="auto" w:frame="1"/>
+        </w:rPr>
+        <w:t>jupyter</w:t>
+      </w:r>
+      <w:proofErr w:type="spellEnd"/>
+      <w:r>
+        <w:rPr>
+          <w:rFonts w:ascii="Courier New" w:eastAsia="Times New Roman" w:hAnsi="Courier New" w:cs="Courier New"/>
+          <w:color w:val="333333"/>
+          <w:sz w:val="24"/>
+          <w:szCs w:val="20"/>
+          <w:bdr w:val="none" w:sz="0" w:space="0" w:color="auto" w:frame="1"/>
+        </w:rPr>
+        <w:t xml:space="preserve">/configurable-http-proxy --default-target </w:t>
       </w:r>
       <w:hyperlink r:id="rId16" w:history="1">
         <w:r>
@@ -2198,7 +2428,39 @@
         </w:numPr>
       </w:pPr>
       <w:r>
-        <w:t>Type the following command to download the docker image containing the custom ipython notebook that you want to run on the tmpnb docker instance.</w:t>
+        <w:t xml:space="preserve">Type the following command to download the </w:t>
+      </w:r>
+      <w:proofErr w:type="spellStart"/>
+      <w:r>
+        <w:t>docker</w:t>
+      </w:r>
+      <w:proofErr w:type="spellEnd"/>
+      <w:r>
+        <w:t xml:space="preserve"> image containing the custom </w:t>
+      </w:r>
+      <w:proofErr w:type="spellStart"/>
+      <w:r>
+        <w:t>ipython</w:t>
+      </w:r>
+      <w:proofErr w:type="spellEnd"/>
+      <w:r>
+        <w:t xml:space="preserve"> notebook that you want to run on the </w:t>
+      </w:r>
+      <w:proofErr w:type="spellStart"/>
+      <w:r>
+        <w:t>tmpnb</w:t>
+      </w:r>
+      <w:proofErr w:type="spellEnd"/>
+      <w:r>
+        <w:t xml:space="preserve"> </w:t>
+      </w:r>
+      <w:proofErr w:type="spellStart"/>
+      <w:r>
+        <w:t>docker</w:t>
+      </w:r>
+      <w:proofErr w:type="spellEnd"/>
+      <w:r>
+        <w:t xml:space="preserve"> instance.</w:t>
       </w:r>
     </w:p>
     <w:p>
@@ -2232,6 +2494,8 @@
           <w:bdr w:val="none" w:sz="0" w:space="0" w:color="auto" w:frame="1"/>
         </w:rPr>
       </w:pPr>
+      <w:proofErr w:type="spellStart"/>
+      <w:proofErr w:type="gramStart"/>
       <w:r>
         <w:rPr>
           <w:rFonts w:ascii="Courier New" w:eastAsia="Times New Roman" w:hAnsi="Courier New" w:cs="Courier New"/>
@@ -2240,8 +2504,76 @@
           <w:szCs w:val="20"/>
           <w:bdr w:val="none" w:sz="0" w:space="0" w:color="auto" w:frame="1"/>
         </w:rPr>
-        <w:t>sudo docker pull waituck/custom_nb</w:t>
-      </w:r>
+        <w:t>sudo</w:t>
+      </w:r>
+      <w:proofErr w:type="spellEnd"/>
+      <w:proofErr w:type="gramEnd"/>
+      <w:r>
+        <w:rPr>
+          <w:rFonts w:ascii="Courier New" w:eastAsia="Times New Roman" w:hAnsi="Courier New" w:cs="Courier New"/>
+          <w:color w:val="333333"/>
+          <w:sz w:val="24"/>
+          <w:szCs w:val="20"/>
+          <w:bdr w:val="none" w:sz="0" w:space="0" w:color="auto" w:frame="1"/>
+        </w:rPr>
+        <w:t xml:space="preserve"> </w:t>
+      </w:r>
+      <w:proofErr w:type="spellStart"/>
+      <w:r>
+        <w:rPr>
+          <w:rFonts w:ascii="Courier New" w:eastAsia="Times New Roman" w:hAnsi="Courier New" w:cs="Courier New"/>
+          <w:color w:val="333333"/>
+          <w:sz w:val="24"/>
+          <w:szCs w:val="20"/>
+          <w:bdr w:val="none" w:sz="0" w:space="0" w:color="auto" w:frame="1"/>
+        </w:rPr>
+        <w:t>docker</w:t>
+      </w:r>
+      <w:proofErr w:type="spellEnd"/>
+      <w:r>
+        <w:rPr>
+          <w:rFonts w:ascii="Courier New" w:eastAsia="Times New Roman" w:hAnsi="Courier New" w:cs="Courier New"/>
+          <w:color w:val="333333"/>
+          <w:sz w:val="24"/>
+          <w:szCs w:val="20"/>
+          <w:bdr w:val="none" w:sz="0" w:space="0" w:color="auto" w:frame="1"/>
+        </w:rPr>
+        <w:t xml:space="preserve"> pull </w:t>
+      </w:r>
+      <w:proofErr w:type="spellStart"/>
+      <w:r>
+        <w:rPr>
+          <w:rFonts w:ascii="Courier New" w:eastAsia="Times New Roman" w:hAnsi="Courier New" w:cs="Courier New"/>
+          <w:color w:val="333333"/>
+          <w:sz w:val="24"/>
+          <w:szCs w:val="20"/>
+          <w:bdr w:val="none" w:sz="0" w:space="0" w:color="auto" w:frame="1"/>
+        </w:rPr>
+        <w:t>waituck</w:t>
+      </w:r>
+      <w:proofErr w:type="spellEnd"/>
+      <w:r>
+        <w:rPr>
+          <w:rFonts w:ascii="Courier New" w:eastAsia="Times New Roman" w:hAnsi="Courier New" w:cs="Courier New"/>
+          <w:color w:val="333333"/>
+          <w:sz w:val="24"/>
+          <w:szCs w:val="20"/>
+          <w:bdr w:val="none" w:sz="0" w:space="0" w:color="auto" w:frame="1"/>
+        </w:rPr>
+        <w:t>/</w:t>
+      </w:r>
+      <w:proofErr w:type="spellStart"/>
+      <w:r>
+        <w:rPr>
+          <w:rFonts w:ascii="Courier New" w:eastAsia="Times New Roman" w:hAnsi="Courier New" w:cs="Courier New"/>
+          <w:color w:val="333333"/>
+          <w:sz w:val="24"/>
+          <w:szCs w:val="20"/>
+          <w:bdr w:val="none" w:sz="0" w:space="0" w:color="auto" w:frame="1"/>
+        </w:rPr>
+        <w:t>custom_nb</w:t>
+      </w:r>
+      <w:proofErr w:type="spellEnd"/>
     </w:p>
     <w:p>
       <w:pPr>
@@ -2257,7 +2589,15 @@
         </w:numPr>
       </w:pPr>
       <w:r>
-        <w:t>Finally, type the following command to run your tmpnb server!</w:t>
+        <w:t xml:space="preserve">Finally, type the following command to run your </w:t>
+      </w:r>
+      <w:proofErr w:type="spellStart"/>
+      <w:r>
+        <w:t>tmpnb</w:t>
+      </w:r>
+      <w:proofErr w:type="spellEnd"/>
+      <w:r>
+        <w:t xml:space="preserve"> server!</w:t>
       </w:r>
     </w:p>
     <w:p>
@@ -2271,29 +2611,77 @@
           <w:bdr w:val="none" w:sz="0" w:space="0" w:color="auto" w:frame="1"/>
         </w:rPr>
       </w:pPr>
-      <w:r>
-        <w:rPr>
-          <w:rStyle w:val="HTMLCode"/>
-          <w:color w:val="333333"/>
-          <w:bdr w:val="none" w:sz="0" w:space="0" w:color="auto" w:frame="1"/>
-        </w:rPr>
-        <w:t xml:space="preserve">sudo docker run --net=host </w:t>
-      </w:r>
-      <w:r>
-        <w:rPr>
-          <w:rStyle w:val="HTMLCode"/>
-          <w:color w:val="333333"/>
-          <w:bdr w:val="none" w:sz="0" w:space="0" w:color="auto" w:frame="1"/>
-        </w:rPr>
-        <w:t>-</w:t>
-      </w:r>
-      <w:r>
-        <w:rPr>
-          <w:rStyle w:val="HTMLCode"/>
-          <w:color w:val="333333"/>
-          <w:bdr w:val="none" w:sz="0" w:space="0" w:color="auto" w:frame="1"/>
-        </w:rPr>
-        <w:t xml:space="preserve">–name=tmpnb </w:t>
+      <w:proofErr w:type="spellStart"/>
+      <w:proofErr w:type="gramStart"/>
+      <w:r>
+        <w:rPr>
+          <w:rStyle w:val="HTMLCode"/>
+          <w:color w:val="333333"/>
+          <w:bdr w:val="none" w:sz="0" w:space="0" w:color="auto" w:frame="1"/>
+        </w:rPr>
+        <w:t>sudo</w:t>
+      </w:r>
+      <w:proofErr w:type="spellEnd"/>
+      <w:proofErr w:type="gramEnd"/>
+      <w:r>
+        <w:rPr>
+          <w:rStyle w:val="HTMLCode"/>
+          <w:color w:val="333333"/>
+          <w:bdr w:val="none" w:sz="0" w:space="0" w:color="auto" w:frame="1"/>
+        </w:rPr>
+        <w:t xml:space="preserve"> </w:t>
+      </w:r>
+      <w:proofErr w:type="spellStart"/>
+      <w:r>
+        <w:rPr>
+          <w:rStyle w:val="HTMLCode"/>
+          <w:color w:val="333333"/>
+          <w:bdr w:val="none" w:sz="0" w:space="0" w:color="auto" w:frame="1"/>
+        </w:rPr>
+        <w:t>docker</w:t>
+      </w:r>
+      <w:proofErr w:type="spellEnd"/>
+      <w:r>
+        <w:rPr>
+          <w:rStyle w:val="HTMLCode"/>
+          <w:color w:val="333333"/>
+          <w:bdr w:val="none" w:sz="0" w:space="0" w:color="auto" w:frame="1"/>
+        </w:rPr>
+        <w:t xml:space="preserve"> run --net=host </w:t>
+      </w:r>
+      <w:r>
+        <w:rPr>
+          <w:rStyle w:val="HTMLCode"/>
+          <w:color w:val="333333"/>
+          <w:bdr w:val="none" w:sz="0" w:space="0" w:color="auto" w:frame="1"/>
+        </w:rPr>
+        <w:t>--</w:t>
+      </w:r>
+      <w:r>
+        <w:rPr>
+          <w:rStyle w:val="HTMLCode"/>
+          <w:color w:val="333333"/>
+          <w:bdr w:val="none" w:sz="0" w:space="0" w:color="auto" w:frame="1"/>
+        </w:rPr>
+        <w:t>name=</w:t>
+      </w:r>
+      <w:proofErr w:type="spellStart"/>
+      <w:r>
+        <w:rPr>
+          <w:rStyle w:val="HTMLCode"/>
+          <w:color w:val="333333"/>
+          <w:bdr w:val="none" w:sz="0" w:space="0" w:color="auto" w:frame="1"/>
+        </w:rPr>
+        <w:t>tmpnb</w:t>
+      </w:r>
+      <w:proofErr w:type="spellEnd"/>
+      <w:r>
+        <w:rPr>
+          <w:rStyle w:val="HTMLCode"/>
+          <w:color w:val="333333"/>
+          <w:bdr w:val="none" w:sz="0" w:space="0" w:color="auto" w:frame="1"/>
+        </w:rPr>
+        <w:t xml:space="preserve"> </w:t>
       </w:r>
       <w:r>
         <w:rPr>
@@ -2303,6 +2691,8 @@
         </w:rPr>
         <w:t>-d -e CONFIGPROXY_AUTH_TOKEN=$TOKEN \</w:t>
       </w:r>
+      <w:bookmarkStart w:id="0" w:name="_GoBack"/>
+      <w:bookmarkEnd w:id="0"/>
     </w:p>
     <w:p>
       <w:pPr>
@@ -2321,7 +2711,61 @@
           <w:color w:val="333333"/>
           <w:bdr w:val="none" w:sz="0" w:space="0" w:color="auto" w:frame="1"/>
         </w:rPr>
-        <w:t xml:space="preserve">           -v /var/run/docker.sock:/docker.sock \</w:t>
+        <w:t xml:space="preserve">           -v /</w:t>
+      </w:r>
+      <w:proofErr w:type="spellStart"/>
+      <w:r>
+        <w:rPr>
+          <w:rStyle w:val="HTMLCode"/>
+          <w:color w:val="333333"/>
+          <w:bdr w:val="none" w:sz="0" w:space="0" w:color="auto" w:frame="1"/>
+        </w:rPr>
+        <w:t>var</w:t>
+      </w:r>
+      <w:proofErr w:type="spellEnd"/>
+      <w:r>
+        <w:rPr>
+          <w:rStyle w:val="HTMLCode"/>
+          <w:color w:val="333333"/>
+          <w:bdr w:val="none" w:sz="0" w:space="0" w:color="auto" w:frame="1"/>
+        </w:rPr>
+        <w:t>/run/</w:t>
+      </w:r>
+      <w:proofErr w:type="spellStart"/>
+      <w:r>
+        <w:rPr>
+          <w:rStyle w:val="HTMLCode"/>
+          <w:color w:val="333333"/>
+          <w:bdr w:val="none" w:sz="0" w:space="0" w:color="auto" w:frame="1"/>
+        </w:rPr>
+        <w:t>docker.sock</w:t>
+      </w:r>
+      <w:proofErr w:type="spellEnd"/>
+      <w:r>
+        <w:rPr>
+          <w:rStyle w:val="HTMLCode"/>
+          <w:color w:val="333333"/>
+          <w:bdr w:val="none" w:sz="0" w:space="0" w:color="auto" w:frame="1"/>
+        </w:rPr>
+        <w:t>:/</w:t>
+      </w:r>
+      <w:proofErr w:type="spellStart"/>
+      <w:r>
+        <w:rPr>
+          <w:rStyle w:val="HTMLCode"/>
+          <w:color w:val="333333"/>
+          <w:bdr w:val="none" w:sz="0" w:space="0" w:color="auto" w:frame="1"/>
+        </w:rPr>
+        <w:t>docker.sock</w:t>
+      </w:r>
+      <w:proofErr w:type="spellEnd"/>
+      <w:r>
+        <w:rPr>
+          <w:rStyle w:val="HTMLCode"/>
+          <w:color w:val="333333"/>
+          <w:bdr w:val="none" w:sz="0" w:space="0" w:color="auto" w:frame="1"/>
+        </w:rPr>
+        <w:t xml:space="preserve"> \</w:t>
       </w:r>
     </w:p>
     <w:p>
@@ -2339,7 +2783,171 @@
           <w:color w:val="333333"/>
           <w:bdr w:val="none" w:sz="0" w:space="0" w:color="auto" w:frame="1"/>
         </w:rPr>
-        <w:t xml:space="preserve">           jupyter/tmpnb python orchestrate.py --image='waituck/custom_nb' --pool_size=10 --command="ipython notebook --NotebookApp.base_url={base_path} --ip=0.0.0.0 --port {port}"</w:t>
+        <w:t xml:space="preserve">           </w:t>
+      </w:r>
+      <w:proofErr w:type="spellStart"/>
+      <w:proofErr w:type="gramStart"/>
+      <w:r>
+        <w:rPr>
+          <w:rStyle w:val="HTMLCode"/>
+          <w:color w:val="333333"/>
+          <w:bdr w:val="none" w:sz="0" w:space="0" w:color="auto" w:frame="1"/>
+        </w:rPr>
+        <w:t>jupyter</w:t>
+      </w:r>
+      <w:proofErr w:type="spellEnd"/>
+      <w:r>
+        <w:rPr>
+          <w:rStyle w:val="HTMLCode"/>
+          <w:color w:val="333333"/>
+          <w:bdr w:val="none" w:sz="0" w:space="0" w:color="auto" w:frame="1"/>
+        </w:rPr>
+        <w:t>/</w:t>
+      </w:r>
+      <w:proofErr w:type="spellStart"/>
+      <w:r>
+        <w:rPr>
+          <w:rStyle w:val="HTMLCode"/>
+          <w:color w:val="333333"/>
+          <w:bdr w:val="none" w:sz="0" w:space="0" w:color="auto" w:frame="1"/>
+        </w:rPr>
+        <w:t>tmpnb</w:t>
+      </w:r>
+      <w:proofErr w:type="spellEnd"/>
+      <w:proofErr w:type="gramEnd"/>
+      <w:r>
+        <w:rPr>
+          <w:rStyle w:val="HTMLCode"/>
+          <w:color w:val="333333"/>
+          <w:bdr w:val="none" w:sz="0" w:space="0" w:color="auto" w:frame="1"/>
+        </w:rPr>
+        <w:t xml:space="preserve"> python orchestrate.py --image='</w:t>
+      </w:r>
+      <w:proofErr w:type="spellStart"/>
+      <w:r>
+        <w:rPr>
+          <w:rStyle w:val="HTMLCode"/>
+          <w:color w:val="333333"/>
+          <w:bdr w:val="none" w:sz="0" w:space="0" w:color="auto" w:frame="1"/>
+        </w:rPr>
+        <w:t>waituck</w:t>
+      </w:r>
+      <w:proofErr w:type="spellEnd"/>
+      <w:r>
+        <w:rPr>
+          <w:rStyle w:val="HTMLCode"/>
+          <w:color w:val="333333"/>
+          <w:bdr w:val="none" w:sz="0" w:space="0" w:color="auto" w:frame="1"/>
+        </w:rPr>
+        <w:t>/</w:t>
+      </w:r>
+      <w:proofErr w:type="spellStart"/>
+      <w:r>
+        <w:rPr>
+          <w:rStyle w:val="HTMLCode"/>
+          <w:color w:val="333333"/>
+          <w:bdr w:val="none" w:sz="0" w:space="0" w:color="auto" w:frame="1"/>
+        </w:rPr>
+        <w:t>custom_nb</w:t>
+      </w:r>
+      <w:proofErr w:type="spellEnd"/>
+      <w:r>
+        <w:rPr>
+          <w:rStyle w:val="HTMLCode"/>
+          <w:color w:val="333333"/>
+          <w:bdr w:val="none" w:sz="0" w:space="0" w:color="auto" w:frame="1"/>
+        </w:rPr>
+        <w:t>' --</w:t>
+      </w:r>
+      <w:proofErr w:type="spellStart"/>
+      <w:r>
+        <w:rPr>
+          <w:rStyle w:val="HTMLCode"/>
+          <w:color w:val="333333"/>
+          <w:bdr w:val="none" w:sz="0" w:space="0" w:color="auto" w:frame="1"/>
+        </w:rPr>
+        <w:t>pool_size</w:t>
+      </w:r>
+      <w:proofErr w:type="spellEnd"/>
+      <w:r>
+        <w:rPr>
+          <w:rStyle w:val="HTMLCode"/>
+          <w:color w:val="333333"/>
+          <w:bdr w:val="none" w:sz="0" w:space="0" w:color="auto" w:frame="1"/>
+        </w:rPr>
+        <w:t>=10 --command="</w:t>
+      </w:r>
+      <w:proofErr w:type="spellStart"/>
+      <w:r>
+        <w:rPr>
+          <w:rStyle w:val="HTMLCode"/>
+          <w:color w:val="333333"/>
+          <w:bdr w:val="none" w:sz="0" w:space="0" w:color="auto" w:frame="1"/>
+        </w:rPr>
+        <w:t>ipython</w:t>
+      </w:r>
+      <w:proofErr w:type="spellEnd"/>
+      <w:r>
+        <w:rPr>
+          <w:rStyle w:val="HTMLCode"/>
+          <w:color w:val="333333"/>
+          <w:bdr w:val="none" w:sz="0" w:space="0" w:color="auto" w:frame="1"/>
+        </w:rPr>
+        <w:t xml:space="preserve"> notebook --</w:t>
+      </w:r>
+      <w:proofErr w:type="spellStart"/>
+      <w:r>
+        <w:rPr>
+          <w:rStyle w:val="HTMLCode"/>
+          <w:color w:val="333333"/>
+          <w:bdr w:val="none" w:sz="0" w:space="0" w:color="auto" w:frame="1"/>
+        </w:rPr>
+        <w:t>NotebookApp.base_url</w:t>
+      </w:r>
+      <w:proofErr w:type="spellEnd"/>
+      <w:r>
+        <w:rPr>
+          <w:rStyle w:val="HTMLCode"/>
+          <w:color w:val="333333"/>
+          <w:bdr w:val="none" w:sz="0" w:space="0" w:color="auto" w:frame="1"/>
+        </w:rPr>
+        <w:t>={</w:t>
+      </w:r>
+      <w:proofErr w:type="spellStart"/>
+      <w:r>
+        <w:rPr>
+          <w:rStyle w:val="HTMLCode"/>
+          <w:color w:val="333333"/>
+          <w:bdr w:val="none" w:sz="0" w:space="0" w:color="auto" w:frame="1"/>
+        </w:rPr>
+        <w:t>base_path</w:t>
+      </w:r>
+      <w:proofErr w:type="spellEnd"/>
+      <w:r>
+        <w:rPr>
+          <w:rStyle w:val="HTMLCode"/>
+          <w:color w:val="333333"/>
+          <w:bdr w:val="none" w:sz="0" w:space="0" w:color="auto" w:frame="1"/>
+        </w:rPr>
+        <w:t>} --</w:t>
+      </w:r>
+      <w:proofErr w:type="spellStart"/>
+      <w:r>
+        <w:rPr>
+          <w:rStyle w:val="HTMLCode"/>
+          <w:color w:val="333333"/>
+          <w:bdr w:val="none" w:sz="0" w:space="0" w:color="auto" w:frame="1"/>
+        </w:rPr>
+        <w:t>ip</w:t>
+      </w:r>
+      <w:proofErr w:type="spellEnd"/>
+      <w:r>
+        <w:rPr>
+          <w:rStyle w:val="HTMLCode"/>
+          <w:color w:val="333333"/>
+          <w:bdr w:val="none" w:sz="0" w:space="0" w:color="auto" w:frame="1"/>
+        </w:rPr>
+        <w:t>=0.0.0.0 --port {port}"</w:t>
       </w:r>
     </w:p>
     <w:p>
@@ -2356,7 +2964,15 @@
         </w:numPr>
       </w:pPr>
       <w:r>
-        <w:t>Access the final tmpnb server with the following url:</w:t>
+        <w:t xml:space="preserve">Access the final </w:t>
+      </w:r>
+      <w:proofErr w:type="spellStart"/>
+      <w:r>
+        <w:t>tmpnb</w:t>
+      </w:r>
+      <w:proofErr w:type="spellEnd"/>
+      <w:r>
+        <w:t xml:space="preserve"> server with the following url:</w:t>
       </w:r>
     </w:p>
     <w:p>
@@ -2503,7 +3119,7 @@
               </wp:anchor>
             </w:drawing>
           </mc:Choice>
-          <mc:Fallback xmlns:mo="http://schemas.microsoft.com/office/mac/office/2008/main" xmlns:mv="urn:schemas-microsoft-com:mac:vml">
+          <mc:Fallback xmlns:mv="urn:schemas-microsoft-com:mac:vml" xmlns:mo="http://schemas.microsoft.com/office/mac/office/2008/main">
             <w:pict>
               <v:oval w14:anchorId="48AEBD14" id="Oval 8" o:spid="_x0000_s1026" style="position:absolute;margin-left:332.5pt;margin-top:123.75pt;width:87.5pt;height:40pt;z-index:251689984;visibility:visible;mso-wrap-style:square;mso-wrap-distance-left:9pt;mso-wrap-distance-top:0;mso-wrap-distance-right:9pt;mso-wrap-distance-bottom:0;mso-position-horizontal:absolute;mso-position-horizontal-relative:text;mso-position-vertical:absolute;mso-position-vertical-relative:text;v-text-anchor:middle" o:gfxdata="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" filled="f" strokecolor="red" strokeweight="1pt">
                 <v:stroke joinstyle="miter"/>
@@ -2591,6 +3207,8 @@
           <w:bdr w:val="none" w:sz="0" w:space="0" w:color="auto" w:frame="1"/>
         </w:rPr>
       </w:pPr>
+      <w:proofErr w:type="spellStart"/>
+      <w:proofErr w:type="gramStart"/>
       <w:r>
         <w:rPr>
           <w:rFonts w:ascii="Courier New" w:eastAsia="Times New Roman" w:hAnsi="Courier New" w:cs="Courier New"/>
@@ -2599,7 +3217,41 @@
           <w:szCs w:val="20"/>
           <w:bdr w:val="none" w:sz="0" w:space="0" w:color="auto" w:frame="1"/>
         </w:rPr>
-        <w:t xml:space="preserve">sudo service docker </w:t>
+        <w:t>sudo</w:t>
+      </w:r>
+      <w:proofErr w:type="spellEnd"/>
+      <w:proofErr w:type="gramEnd"/>
+      <w:r>
+        <w:rPr>
+          <w:rFonts w:ascii="Courier New" w:eastAsia="Times New Roman" w:hAnsi="Courier New" w:cs="Courier New"/>
+          <w:color w:val="333333"/>
+          <w:sz w:val="24"/>
+          <w:szCs w:val="20"/>
+          <w:bdr w:val="none" w:sz="0" w:space="0" w:color="auto" w:frame="1"/>
+        </w:rPr>
+        <w:t xml:space="preserve"> service </w:t>
+      </w:r>
+      <w:proofErr w:type="spellStart"/>
+      <w:r>
+        <w:rPr>
+          <w:rFonts w:ascii="Courier New" w:eastAsia="Times New Roman" w:hAnsi="Courier New" w:cs="Courier New"/>
+          <w:color w:val="333333"/>
+          <w:sz w:val="24"/>
+          <w:szCs w:val="20"/>
+          <w:bdr w:val="none" w:sz="0" w:space="0" w:color="auto" w:frame="1"/>
+        </w:rPr>
+        <w:t>docker</w:t>
+      </w:r>
+      <w:proofErr w:type="spellEnd"/>
+      <w:r>
+        <w:rPr>
+          <w:rFonts w:ascii="Courier New" w:eastAsia="Times New Roman" w:hAnsi="Courier New" w:cs="Courier New"/>
+          <w:color w:val="333333"/>
+          <w:sz w:val="24"/>
+          <w:szCs w:val="20"/>
+          <w:bdr w:val="none" w:sz="0" w:space="0" w:color="auto" w:frame="1"/>
+        </w:rPr>
+        <w:t xml:space="preserve"> </w:t>
       </w:r>
       <w:r>
         <w:rPr>
@@ -2651,26 +3303,131 @@
         </w:rPr>
       </w:pPr>
       <w:r>
-        <w:t>Remove the previously started docker instances</w:t>
+        <w:t xml:space="preserve">Remove the previously started </w:t>
+      </w:r>
+      <w:proofErr w:type="spellStart"/>
+      <w:r>
+        <w:t>docker</w:t>
+      </w:r>
+      <w:proofErr w:type="spellEnd"/>
+      <w:r>
+        <w:t xml:space="preserve"> instances</w:t>
       </w:r>
       <w:r>
         <w:br/>
       </w:r>
+      <w:proofErr w:type="spellStart"/>
       <w:r>
         <w:rPr>
           <w:rStyle w:val="HTMLCode"/>
           <w:rFonts w:eastAsiaTheme="minorEastAsia"/>
         </w:rPr>
-        <w:t>sudo docker rm proxy</w:t>
-      </w:r>
+        <w:t>sudo</w:t>
+      </w:r>
+      <w:proofErr w:type="spellEnd"/>
       <w:r>
         <w:rPr>
           <w:rStyle w:val="HTMLCode"/>
           <w:rFonts w:eastAsiaTheme="minorEastAsia"/>
         </w:rPr>
+        <w:t xml:space="preserve"> </w:t>
+      </w:r>
+      <w:proofErr w:type="spellStart"/>
+      <w:r>
+        <w:rPr>
+          <w:rStyle w:val="HTMLCode"/>
+          <w:rFonts w:eastAsiaTheme="minorEastAsia"/>
+        </w:rPr>
+        <w:t>docker</w:t>
+      </w:r>
+      <w:proofErr w:type="spellEnd"/>
+      <w:r>
+        <w:rPr>
+          <w:rStyle w:val="HTMLCode"/>
+          <w:rFonts w:eastAsiaTheme="minorEastAsia"/>
+        </w:rPr>
+        <w:t xml:space="preserve"> </w:t>
+      </w:r>
+      <w:proofErr w:type="spellStart"/>
+      <w:r>
+        <w:rPr>
+          <w:rStyle w:val="HTMLCode"/>
+          <w:rFonts w:eastAsiaTheme="minorEastAsia"/>
+        </w:rPr>
+        <w:t>rm</w:t>
+      </w:r>
+      <w:proofErr w:type="spellEnd"/>
+      <w:r>
+        <w:rPr>
+          <w:rStyle w:val="HTMLCode"/>
+          <w:rFonts w:eastAsiaTheme="minorEastAsia"/>
+        </w:rPr>
+        <w:t xml:space="preserve"> proxy</w:t>
+      </w:r>
+      <w:r>
+        <w:rPr>
+          <w:rStyle w:val="HTMLCode"/>
+          <w:rFonts w:eastAsiaTheme="minorEastAsia"/>
+        </w:rPr>
         <w:br/>
-        <w:t>sudo docker rm tmpnb</w:t>
-      </w:r>
+      </w:r>
+      <w:proofErr w:type="spellStart"/>
+      <w:r>
+        <w:rPr>
+          <w:rStyle w:val="HTMLCode"/>
+          <w:rFonts w:eastAsiaTheme="minorEastAsia"/>
+        </w:rPr>
+        <w:t>sudo</w:t>
+      </w:r>
+      <w:proofErr w:type="spellEnd"/>
+      <w:r>
+        <w:rPr>
+          <w:rStyle w:val="HTMLCode"/>
+          <w:rFonts w:eastAsiaTheme="minorEastAsia"/>
+        </w:rPr>
+        <w:t xml:space="preserve"> </w:t>
+      </w:r>
+      <w:proofErr w:type="spellStart"/>
+      <w:r>
+        <w:rPr>
+          <w:rStyle w:val="HTMLCode"/>
+          <w:rFonts w:eastAsiaTheme="minorEastAsia"/>
+        </w:rPr>
+        <w:t>docker</w:t>
+      </w:r>
+      <w:proofErr w:type="spellEnd"/>
+      <w:r>
+        <w:rPr>
+          <w:rStyle w:val="HTMLCode"/>
+          <w:rFonts w:eastAsiaTheme="minorEastAsia"/>
+        </w:rPr>
+        <w:t xml:space="preserve"> </w:t>
+      </w:r>
+      <w:proofErr w:type="spellStart"/>
+      <w:r>
+        <w:rPr>
+          <w:rStyle w:val="HTMLCode"/>
+          <w:rFonts w:eastAsiaTheme="minorEastAsia"/>
+        </w:rPr>
+        <w:t>rm</w:t>
+      </w:r>
+      <w:proofErr w:type="spellEnd"/>
+      <w:r>
+        <w:rPr>
+          <w:rStyle w:val="HTMLCode"/>
+          <w:rFonts w:eastAsiaTheme="minorEastAsia"/>
+        </w:rPr>
+        <w:t xml:space="preserve"> </w:t>
+      </w:r>
+      <w:proofErr w:type="spellStart"/>
+      <w:r>
+        <w:rPr>
+          <w:rStyle w:val="HTMLCode"/>
+          <w:rFonts w:eastAsiaTheme="minorEastAsia"/>
+        </w:rPr>
+        <w:t>tmpnb</w:t>
+      </w:r>
+      <w:proofErr w:type="spellEnd"/>
     </w:p>
     <w:p>
       <w:pPr>
@@ -2702,6 +3459,7 @@
           <w:bdr w:val="none" w:sz="0" w:space="0" w:color="auto" w:frame="1"/>
         </w:rPr>
       </w:pPr>
+      <w:proofErr w:type="gramStart"/>
       <w:r>
         <w:rPr>
           <w:rFonts w:ascii="Courier New" w:eastAsia="Times New Roman" w:hAnsi="Courier New" w:cs="Courier New"/>
@@ -2710,7 +3468,62 @@
           <w:szCs w:val="20"/>
           <w:bdr w:val="none" w:sz="0" w:space="0" w:color="auto" w:frame="1"/>
         </w:rPr>
-        <w:t>export TOKEN=$( head -c 30 /dev/urandom | xxd -p )</w:t>
+        <w:t>export</w:t>
+      </w:r>
+      <w:proofErr w:type="gramEnd"/>
+      <w:r>
+        <w:rPr>
+          <w:rFonts w:ascii="Courier New" w:eastAsia="Times New Roman" w:hAnsi="Courier New" w:cs="Courier New"/>
+          <w:color w:val="333333"/>
+          <w:sz w:val="24"/>
+          <w:szCs w:val="20"/>
+          <w:bdr w:val="none" w:sz="0" w:space="0" w:color="auto" w:frame="1"/>
+        </w:rPr>
+        <w:t xml:space="preserve"> TOKEN=$( head -c 30 /dev/</w:t>
+      </w:r>
+      <w:proofErr w:type="spellStart"/>
+      <w:r>
+        <w:rPr>
+          <w:rFonts w:ascii="Courier New" w:eastAsia="Times New Roman" w:hAnsi="Courier New" w:cs="Courier New"/>
+          <w:color w:val="333333"/>
+          <w:sz w:val="24"/>
+          <w:szCs w:val="20"/>
+          <w:bdr w:val="none" w:sz="0" w:space="0" w:color="auto" w:frame="1"/>
+        </w:rPr>
+        <w:t>urandom</w:t>
+      </w:r>
+      <w:proofErr w:type="spellEnd"/>
+      <w:r>
+        <w:rPr>
+          <w:rFonts w:ascii="Courier New" w:eastAsia="Times New Roman" w:hAnsi="Courier New" w:cs="Courier New"/>
+          <w:color w:val="333333"/>
+          <w:sz w:val="24"/>
+          <w:szCs w:val="20"/>
+          <w:bdr w:val="none" w:sz="0" w:space="0" w:color="auto" w:frame="1"/>
+        </w:rPr>
+        <w:t xml:space="preserve"> | </w:t>
+      </w:r>
+      <w:proofErr w:type="spellStart"/>
+      <w:r>
+        <w:rPr>
+          <w:rFonts w:ascii="Courier New" w:eastAsia="Times New Roman" w:hAnsi="Courier New" w:cs="Courier New"/>
+          <w:color w:val="333333"/>
+          <w:sz w:val="24"/>
+          <w:szCs w:val="20"/>
+          <w:bdr w:val="none" w:sz="0" w:space="0" w:color="auto" w:frame="1"/>
+        </w:rPr>
+        <w:t>xxd</w:t>
+      </w:r>
+      <w:proofErr w:type="spellEnd"/>
+      <w:r>
+        <w:rPr>
+          <w:rFonts w:ascii="Courier New" w:eastAsia="Times New Roman" w:hAnsi="Courier New" w:cs="Courier New"/>
+          <w:color w:val="333333"/>
+          <w:sz w:val="24"/>
+          <w:szCs w:val="20"/>
+          <w:bdr w:val="none" w:sz="0" w:space="0" w:color="auto" w:frame="1"/>
+        </w:rPr>
+        <w:t xml:space="preserve"> -p )</w:t>
       </w:r>
     </w:p>
     <w:p>
@@ -2740,11 +3553,35 @@
           <w:rStyle w:val="HTMLCode"/>
         </w:rPr>
       </w:pPr>
-      <w:r>
-        <w:rPr>
-          <w:rStyle w:val="HTMLCode"/>
-        </w:rPr>
-        <w:t>sudo docker run --net=host -d -e CONFIGPROXY_</w:t>
+      <w:proofErr w:type="spellStart"/>
+      <w:proofErr w:type="gramStart"/>
+      <w:r>
+        <w:rPr>
+          <w:rStyle w:val="HTMLCode"/>
+        </w:rPr>
+        <w:t>sudo</w:t>
+      </w:r>
+      <w:proofErr w:type="spellEnd"/>
+      <w:proofErr w:type="gramEnd"/>
+      <w:r>
+        <w:rPr>
+          <w:rStyle w:val="HTMLCode"/>
+        </w:rPr>
+        <w:t xml:space="preserve"> </w:t>
+      </w:r>
+      <w:proofErr w:type="spellStart"/>
+      <w:r>
+        <w:rPr>
+          <w:rStyle w:val="HTMLCode"/>
+        </w:rPr>
+        <w:t>docker</w:t>
+      </w:r>
+      <w:proofErr w:type="spellEnd"/>
+      <w:r>
+        <w:rPr>
+          <w:rStyle w:val="HTMLCode"/>
+        </w:rPr>
+        <w:t xml:space="preserve"> run --net=host -d -e CONFIGPROXY_</w:t>
       </w:r>
       <w:r>
         <w:rPr>
@@ -2752,11 +3589,19 @@
         </w:rPr>
         <w:t xml:space="preserve">AUTH_TOKEN=$TOKEN --name=proxy </w:t>
       </w:r>
-      <w:r>
-        <w:rPr>
-          <w:rStyle w:val="HTMLCode"/>
-        </w:rPr>
-        <w:t xml:space="preserve">jupyter/configurable-http-proxy --default-target </w:t>
+      <w:proofErr w:type="spellStart"/>
+      <w:r>
+        <w:rPr>
+          <w:rStyle w:val="HTMLCode"/>
+        </w:rPr>
+        <w:t>jupyter</w:t>
+      </w:r>
+      <w:proofErr w:type="spellEnd"/>
+      <w:r>
+        <w:rPr>
+          <w:rStyle w:val="HTMLCode"/>
+        </w:rPr>
+        <w:t xml:space="preserve">/configurable-http-proxy --default-target </w:t>
       </w:r>
       <w:hyperlink r:id="rId18" w:history="1">
         <w:r>
@@ -2791,13 +3636,43 @@
           <w:bdr w:val="none" w:sz="0" w:space="0" w:color="auto" w:frame="1"/>
         </w:rPr>
       </w:pPr>
-      <w:r>
-        <w:rPr>
-          <w:rStyle w:val="HTMLCode"/>
-          <w:color w:val="333333"/>
-          <w:bdr w:val="none" w:sz="0" w:space="0" w:color="auto" w:frame="1"/>
-        </w:rPr>
-        <w:t xml:space="preserve">sudo docker run --net=host </w:t>
+      <w:proofErr w:type="spellStart"/>
+      <w:proofErr w:type="gramStart"/>
+      <w:r>
+        <w:rPr>
+          <w:rStyle w:val="HTMLCode"/>
+          <w:color w:val="333333"/>
+          <w:bdr w:val="none" w:sz="0" w:space="0" w:color="auto" w:frame="1"/>
+        </w:rPr>
+        <w:t>sudo</w:t>
+      </w:r>
+      <w:proofErr w:type="spellEnd"/>
+      <w:proofErr w:type="gramEnd"/>
+      <w:r>
+        <w:rPr>
+          <w:rStyle w:val="HTMLCode"/>
+          <w:color w:val="333333"/>
+          <w:bdr w:val="none" w:sz="0" w:space="0" w:color="auto" w:frame="1"/>
+        </w:rPr>
+        <w:t xml:space="preserve"> </w:t>
+      </w:r>
+      <w:proofErr w:type="spellStart"/>
+      <w:r>
+        <w:rPr>
+          <w:rStyle w:val="HTMLCode"/>
+          <w:color w:val="333333"/>
+          <w:bdr w:val="none" w:sz="0" w:space="0" w:color="auto" w:frame="1"/>
+        </w:rPr>
+        <w:t>docker</w:t>
+      </w:r>
+      <w:proofErr w:type="spellEnd"/>
+      <w:r>
+        <w:rPr>
+          <w:rStyle w:val="HTMLCode"/>
+          <w:color w:val="333333"/>
+          <w:bdr w:val="none" w:sz="0" w:space="0" w:color="auto" w:frame="1"/>
+        </w:rPr>
+        <w:t xml:space="preserve"> run --net=host </w:t>
       </w:r>
       <w:r>
         <w:rPr>
@@ -2807,15 +3682,31 @@
         </w:rPr>
         <w:t>--</w:t>
       </w:r>
-      <w:bookmarkStart w:id="0" w:name="_GoBack"/>
-      <w:bookmarkEnd w:id="0"/>
-      <w:r>
-        <w:rPr>
-          <w:rStyle w:val="HTMLCode"/>
-          <w:color w:val="333333"/>
-          <w:bdr w:val="none" w:sz="0" w:space="0" w:color="auto" w:frame="1"/>
-        </w:rPr>
-        <w:t xml:space="preserve">name=tmpnb </w:t>
+      <w:r>
+        <w:rPr>
+          <w:rStyle w:val="HTMLCode"/>
+          <w:color w:val="333333"/>
+          <w:bdr w:val="none" w:sz="0" w:space="0" w:color="auto" w:frame="1"/>
+        </w:rPr>
+        <w:t>name=</w:t>
+      </w:r>
+      <w:proofErr w:type="spellStart"/>
+      <w:r>
+        <w:rPr>
+          <w:rStyle w:val="HTMLCode"/>
+          <w:color w:val="333333"/>
+          <w:bdr w:val="none" w:sz="0" w:space="0" w:color="auto" w:frame="1"/>
+        </w:rPr>
+        <w:t>tmpnb</w:t>
+      </w:r>
+      <w:proofErr w:type="spellEnd"/>
+      <w:r>
+        <w:rPr>
+          <w:rStyle w:val="HTMLCode"/>
+          <w:color w:val="333333"/>
+          <w:bdr w:val="none" w:sz="0" w:space="0" w:color="auto" w:frame="1"/>
+        </w:rPr>
+        <w:t xml:space="preserve"> </w:t>
       </w:r>
       <w:r>
         <w:rPr>
@@ -2843,7 +3734,61 @@
           <w:color w:val="333333"/>
           <w:bdr w:val="none" w:sz="0" w:space="0" w:color="auto" w:frame="1"/>
         </w:rPr>
-        <w:t xml:space="preserve">           -v /var/run/docker.sock:/docker.sock \</w:t>
+        <w:t xml:space="preserve">           -v /</w:t>
+      </w:r>
+      <w:proofErr w:type="spellStart"/>
+      <w:r>
+        <w:rPr>
+          <w:rStyle w:val="HTMLCode"/>
+          <w:color w:val="333333"/>
+          <w:bdr w:val="none" w:sz="0" w:space="0" w:color="auto" w:frame="1"/>
+        </w:rPr>
+        <w:t>var</w:t>
+      </w:r>
+      <w:proofErr w:type="spellEnd"/>
+      <w:r>
+        <w:rPr>
+          <w:rStyle w:val="HTMLCode"/>
+          <w:color w:val="333333"/>
+          <w:bdr w:val="none" w:sz="0" w:space="0" w:color="auto" w:frame="1"/>
+        </w:rPr>
+        <w:t>/run/</w:t>
+      </w:r>
+      <w:proofErr w:type="spellStart"/>
+      <w:r>
+        <w:rPr>
+          <w:rStyle w:val="HTMLCode"/>
+          <w:color w:val="333333"/>
+          <w:bdr w:val="none" w:sz="0" w:space="0" w:color="auto" w:frame="1"/>
+        </w:rPr>
+        <w:t>docker.sock</w:t>
+      </w:r>
+      <w:proofErr w:type="spellEnd"/>
+      <w:r>
+        <w:rPr>
+          <w:rStyle w:val="HTMLCode"/>
+          <w:color w:val="333333"/>
+          <w:bdr w:val="none" w:sz="0" w:space="0" w:color="auto" w:frame="1"/>
+        </w:rPr>
+        <w:t>:/</w:t>
+      </w:r>
+      <w:proofErr w:type="spellStart"/>
+      <w:r>
+        <w:rPr>
+          <w:rStyle w:val="HTMLCode"/>
+          <w:color w:val="333333"/>
+          <w:bdr w:val="none" w:sz="0" w:space="0" w:color="auto" w:frame="1"/>
+        </w:rPr>
+        <w:t>docker.sock</w:t>
+      </w:r>
+      <w:proofErr w:type="spellEnd"/>
+      <w:r>
+        <w:rPr>
+          <w:rStyle w:val="HTMLCode"/>
+          <w:color w:val="333333"/>
+          <w:bdr w:val="none" w:sz="0" w:space="0" w:color="auto" w:frame="1"/>
+        </w:rPr>
+        <w:t xml:space="preserve"> \</w:t>
       </w:r>
     </w:p>
     <w:p>
@@ -2861,7 +3806,171 @@
           <w:color w:val="333333"/>
           <w:bdr w:val="none" w:sz="0" w:space="0" w:color="auto" w:frame="1"/>
         </w:rPr>
-        <w:t xml:space="preserve">           jupyter/tmpnb python orchestrate.py --image='waituck/custom_nb' --pool_size=10 --command="ipython notebook --NotebookApp.base_url={base_path} --ip=0.0.0.0 --port {port}"</w:t>
+        <w:t xml:space="preserve">           </w:t>
+      </w:r>
+      <w:proofErr w:type="spellStart"/>
+      <w:proofErr w:type="gramStart"/>
+      <w:r>
+        <w:rPr>
+          <w:rStyle w:val="HTMLCode"/>
+          <w:color w:val="333333"/>
+          <w:bdr w:val="none" w:sz="0" w:space="0" w:color="auto" w:frame="1"/>
+        </w:rPr>
+        <w:t>jupyter</w:t>
+      </w:r>
+      <w:proofErr w:type="spellEnd"/>
+      <w:r>
+        <w:rPr>
+          <w:rStyle w:val="HTMLCode"/>
+          <w:color w:val="333333"/>
+          <w:bdr w:val="none" w:sz="0" w:space="0" w:color="auto" w:frame="1"/>
+        </w:rPr>
+        <w:t>/</w:t>
+      </w:r>
+      <w:proofErr w:type="spellStart"/>
+      <w:r>
+        <w:rPr>
+          <w:rStyle w:val="HTMLCode"/>
+          <w:color w:val="333333"/>
+          <w:bdr w:val="none" w:sz="0" w:space="0" w:color="auto" w:frame="1"/>
+        </w:rPr>
+        <w:t>tmpnb</w:t>
+      </w:r>
+      <w:proofErr w:type="spellEnd"/>
+      <w:proofErr w:type="gramEnd"/>
+      <w:r>
+        <w:rPr>
+          <w:rStyle w:val="HTMLCode"/>
+          <w:color w:val="333333"/>
+          <w:bdr w:val="none" w:sz="0" w:space="0" w:color="auto" w:frame="1"/>
+        </w:rPr>
+        <w:t xml:space="preserve"> python orchestrate.py --image='</w:t>
+      </w:r>
+      <w:proofErr w:type="spellStart"/>
+      <w:r>
+        <w:rPr>
+          <w:rStyle w:val="HTMLCode"/>
+          <w:color w:val="333333"/>
+          <w:bdr w:val="none" w:sz="0" w:space="0" w:color="auto" w:frame="1"/>
+        </w:rPr>
+        <w:t>waituck</w:t>
+      </w:r>
+      <w:proofErr w:type="spellEnd"/>
+      <w:r>
+        <w:rPr>
+          <w:rStyle w:val="HTMLCode"/>
+          <w:color w:val="333333"/>
+          <w:bdr w:val="none" w:sz="0" w:space="0" w:color="auto" w:frame="1"/>
+        </w:rPr>
+        <w:t>/</w:t>
+      </w:r>
+      <w:proofErr w:type="spellStart"/>
+      <w:r>
+        <w:rPr>
+          <w:rStyle w:val="HTMLCode"/>
+          <w:color w:val="333333"/>
+          <w:bdr w:val="none" w:sz="0" w:space="0" w:color="auto" w:frame="1"/>
+        </w:rPr>
+        <w:t>custom_nb</w:t>
+      </w:r>
+      <w:proofErr w:type="spellEnd"/>
+      <w:r>
+        <w:rPr>
+          <w:rStyle w:val="HTMLCode"/>
+          <w:color w:val="333333"/>
+          <w:bdr w:val="none" w:sz="0" w:space="0" w:color="auto" w:frame="1"/>
+        </w:rPr>
+        <w:t>' --</w:t>
+      </w:r>
+      <w:proofErr w:type="spellStart"/>
+      <w:r>
+        <w:rPr>
+          <w:rStyle w:val="HTMLCode"/>
+          <w:color w:val="333333"/>
+          <w:bdr w:val="none" w:sz="0" w:space="0" w:color="auto" w:frame="1"/>
+        </w:rPr>
+        <w:t>pool_size</w:t>
+      </w:r>
+      <w:proofErr w:type="spellEnd"/>
+      <w:r>
+        <w:rPr>
+          <w:rStyle w:val="HTMLCode"/>
+          <w:color w:val="333333"/>
+          <w:bdr w:val="none" w:sz="0" w:space="0" w:color="auto" w:frame="1"/>
+        </w:rPr>
+        <w:t>=10 --command="</w:t>
+      </w:r>
+      <w:proofErr w:type="spellStart"/>
+      <w:r>
+        <w:rPr>
+          <w:rStyle w:val="HTMLCode"/>
+          <w:color w:val="333333"/>
+          <w:bdr w:val="none" w:sz="0" w:space="0" w:color="auto" w:frame="1"/>
+        </w:rPr>
+        <w:t>ipython</w:t>
+      </w:r>
+      <w:proofErr w:type="spellEnd"/>
+      <w:r>
+        <w:rPr>
+          <w:rStyle w:val="HTMLCode"/>
+          <w:color w:val="333333"/>
+          <w:bdr w:val="none" w:sz="0" w:space="0" w:color="auto" w:frame="1"/>
+        </w:rPr>
+        <w:t xml:space="preserve"> notebook --</w:t>
+      </w:r>
+      <w:proofErr w:type="spellStart"/>
+      <w:r>
+        <w:rPr>
+          <w:rStyle w:val="HTMLCode"/>
+          <w:color w:val="333333"/>
+          <w:bdr w:val="none" w:sz="0" w:space="0" w:color="auto" w:frame="1"/>
+        </w:rPr>
+        <w:t>NotebookApp.base_url</w:t>
+      </w:r>
+      <w:proofErr w:type="spellEnd"/>
+      <w:r>
+        <w:rPr>
+          <w:rStyle w:val="HTMLCode"/>
+          <w:color w:val="333333"/>
+          <w:bdr w:val="none" w:sz="0" w:space="0" w:color="auto" w:frame="1"/>
+        </w:rPr>
+        <w:t>={</w:t>
+      </w:r>
+      <w:proofErr w:type="spellStart"/>
+      <w:r>
+        <w:rPr>
+          <w:rStyle w:val="HTMLCode"/>
+          <w:color w:val="333333"/>
+          <w:bdr w:val="none" w:sz="0" w:space="0" w:color="auto" w:frame="1"/>
+        </w:rPr>
+        <w:t>base_path</w:t>
+      </w:r>
+      <w:proofErr w:type="spellEnd"/>
+      <w:r>
+        <w:rPr>
+          <w:rStyle w:val="HTMLCode"/>
+          <w:color w:val="333333"/>
+          <w:bdr w:val="none" w:sz="0" w:space="0" w:color="auto" w:frame="1"/>
+        </w:rPr>
+        <w:t>} --</w:t>
+      </w:r>
+      <w:proofErr w:type="spellStart"/>
+      <w:r>
+        <w:rPr>
+          <w:rStyle w:val="HTMLCode"/>
+          <w:color w:val="333333"/>
+          <w:bdr w:val="none" w:sz="0" w:space="0" w:color="auto" w:frame="1"/>
+        </w:rPr>
+        <w:t>ip</w:t>
+      </w:r>
+      <w:proofErr w:type="spellEnd"/>
+      <w:r>
+        <w:rPr>
+          <w:rStyle w:val="HTMLCode"/>
+          <w:color w:val="333333"/>
+          <w:bdr w:val="none" w:sz="0" w:space="0" w:color="auto" w:frame="1"/>
+        </w:rPr>
+        <w:t>=0.0.0.0 --port {port}"</w:t>
       </w:r>
     </w:p>
     <w:p/>
@@ -2874,7 +3983,15 @@
         </w:numPr>
       </w:pPr>
       <w:r>
-        <w:t>Access the final tmpnb server with the following url:</w:t>
+        <w:t xml:space="preserve">Access the final </w:t>
+      </w:r>
+      <w:proofErr w:type="spellStart"/>
+      <w:r>
+        <w:t>tmpnb</w:t>
+      </w:r>
+      <w:proofErr w:type="spellEnd"/>
+      <w:r>
+        <w:t xml:space="preserve"> server with the following url:</w:t>
       </w:r>
     </w:p>
     <w:p>
@@ -2910,10 +4027,50 @@
         <w:pStyle w:val="ListParagraph"/>
       </w:pPr>
       <w:r>
-        <w:t xml:space="preserve">*NOTE: the mem_limit of teach docker container in the tmpnb server may be </w:t>
-      </w:r>
-      <w:r>
-        <w:t>modified, as wella s the pool_size.</w:t>
+        <w:t xml:space="preserve">*NOTE: the </w:t>
+      </w:r>
+      <w:proofErr w:type="spellStart"/>
+      <w:r>
+        <w:t>mem_limit</w:t>
+      </w:r>
+      <w:proofErr w:type="spellEnd"/>
+      <w:r>
+        <w:t xml:space="preserve"> of teach </w:t>
+      </w:r>
+      <w:proofErr w:type="spellStart"/>
+      <w:r>
+        <w:t>docker</w:t>
+      </w:r>
+      <w:proofErr w:type="spellEnd"/>
+      <w:r>
+        <w:t xml:space="preserve"> container in the </w:t>
+      </w:r>
+      <w:proofErr w:type="spellStart"/>
+      <w:r>
+        <w:t>tmpnb</w:t>
+      </w:r>
+      <w:proofErr w:type="spellEnd"/>
+      <w:r>
+        <w:t xml:space="preserve"> server may be </w:t>
+      </w:r>
+      <w:r>
+        <w:t xml:space="preserve">modified, as </w:t>
+      </w:r>
+      <w:proofErr w:type="spellStart"/>
+      <w:r>
+        <w:t>wella</w:t>
+      </w:r>
+      <w:proofErr w:type="spellEnd"/>
+      <w:r>
+        <w:t xml:space="preserve"> s the </w:t>
+      </w:r>
+      <w:proofErr w:type="spellStart"/>
+      <w:r>
+        <w:t>pool_size</w:t>
+      </w:r>
+      <w:proofErr w:type="spellEnd"/>
+      <w:r>
+        <w:t>.</w:t>
       </w:r>
     </w:p>
     <w:p>

</xml_diff>